<commit_message>
ubah style normal, font: times new roman, 12px, 1.5 line spacing
</commit_message>
<xml_diff>
--- a/Test file.docx
+++ b/Test file.docx
@@ -417,6 +417,15 @@
   <w:style w:type="paragraph" w:default="1" w:styleId="Normal">
     <w:name w:val="Normal"/>
     <w:qFormat/>
+    <w:rsid w:val="00B60820"/>
+    <w:pPr>
+      <w:spacing w:line="360" w:lineRule="auto"/>
+      <w:jc w:val="both"/>
+    </w:pPr>
+    <w:rPr>
+      <w:rFonts w:ascii="Times New Roman" w:hAnsi="Times New Roman"/>
+      <w:sz w:val="24"/>
+    </w:rPr>
   </w:style>
   <w:style w:type="character" w:default="1" w:styleId="DefaultParagraphFont">
     <w:name w:val="Default Paragraph Font"/>

</xml_diff>

<commit_message>
menambahkan judul dan nama penulis
</commit_message>
<xml_diff>
--- a/Test file.docx
+++ b/Test file.docx
@@ -4,13 +4,14 @@
   <w:body>
     <w:p>
       <w:r>
-        <w:t>Test file</w:t>
+        <w:t>UEQ DUOLINGO</w:t>
       </w:r>
     </w:p>
     <w:sectPr>
-      <w:pgSz w:w="12240" w:h="15840"/>
-      <w:pgMar w:top="1440" w:right="1440" w:bottom="1440" w:left="1440" w:header="720" w:footer="720" w:gutter="0"/>
+      <w:pgSz w:w="11907" w:h="16840" w:code="9"/>
+      <w:pgMar w:top="2268" w:right="1701" w:bottom="2268" w:left="1701" w:header="720" w:footer="720" w:gutter="0"/>
       <w:cols w:space="720"/>
+      <w:titlePg/>
       <w:docGrid w:linePitch="360"/>
     </w:sectPr>
   </w:body>

</xml_diff>